<commit_message>
no test bf get content
</commit_message>
<xml_diff>
--- a/开发文档.docx
+++ b/开发文档.docx
@@ -484,6 +484,158 @@
         </w:numPr>
         <w:ind w:firstLineChars="0"/>
       </w:pPr>
+      <w:r>
+        <w:t>G</w:t>
+      </w:r>
+      <w:r>
+        <w:rPr>
+          <w:rFonts w:hint="eastAsia"/>
+        </w:rPr>
+        <w:t>et</w:t>
+      </w:r>
+      <w:r>
+        <w:t xml:space="preserve"> content</w:t>
+      </w:r>
+      <w:r>
+        <w:rPr>
+          <w:rFonts w:hint="eastAsia"/>
+        </w:rPr>
+        <w:t>内容</w:t>
+      </w:r>
+      <w:r>
+        <w:rPr>
+          <w:rFonts w:hint="eastAsia"/>
+        </w:rPr>
+        <w:t>各个网站类型不同，而且格式不同，</w:t>
+      </w:r>
+      <w:r>
+        <w:rPr>
+          <w:rFonts w:hint="eastAsia"/>
+        </w:rPr>
+        <w:t>到底怎么对比？好像比较困难呀</w:t>
+      </w:r>
+    </w:p>
+    <w:p>
+      <w:pPr>
+        <w:pStyle w:val="a5"/>
+        <w:ind w:left="780" w:firstLineChars="0" w:firstLine="0"/>
+      </w:pPr>
+      <w:r>
+        <w:rPr>
+          <w:rFonts w:hint="eastAsia"/>
+        </w:rPr>
+        <w:t>解决：</w:t>
+      </w:r>
+      <w:r>
+        <w:rPr>
+          <w:rFonts w:hint="eastAsia"/>
+        </w:rPr>
+        <w:t>a标签的对比：</w:t>
+      </w:r>
+      <w:r>
+        <w:rPr>
+          <w:rFonts w:hint="eastAsia"/>
+        </w:rPr>
+        <w:t>title</w:t>
+      </w:r>
+      <w:r>
+        <w:t xml:space="preserve">= </w:t>
+      </w:r>
+      <w:r>
+        <w:t>;</w:t>
+      </w:r>
+      <w:r>
+        <w:rPr>
+          <w:rFonts w:hint="eastAsia"/>
+        </w:rPr>
+        <w:t>有更新的a标签（只找多的内容，不找少了的内容，所以在对比时要注意</w:t>
+      </w:r>
+      <w:r>
+        <w:rPr>
+          <mc:AlternateContent>
+            <mc:Choice Requires="w16se">
+              <w:rFonts w:hint="eastAsia"/>
+            </mc:Choice>
+            <mc:Fallback>
+              <w:rFonts w:ascii="Apple Color Emoji" w:eastAsia="Apple Color Emoji" w:hAnsi="Apple Color Emoji" w:cs="Apple Color Emoji"/>
+            </mc:Fallback>
+          </mc:AlternateContent>
+        </w:rPr>
+        <mc:AlternateContent>
+          <mc:Choice Requires="w16se">
+            <w16se:symEx w16se:font="Apple Color Emoji" w16se:char="26A0"/>
+          </mc:Choice>
+          <mc:Fallback>
+            <w:t>⚠</w:t>
+          </mc:Fallback>
+        </mc:AlternateContent>
+      </w:r>
+      <w:r>
+        <w:rPr>
+          <w:rFonts w:hint="eastAsia"/>
+        </w:rPr>
+        <w:t>️）</w:t>
+      </w:r>
+      <w:r>
+        <w:rPr>
+          <w:rFonts w:hint="eastAsia"/>
+        </w:rPr>
+        <w:t>。若更新，title展示为链接，可点击跳转到浏览器</w:t>
+      </w:r>
+    </w:p>
+    <w:p>
+      <w:pPr>
+        <w:pStyle w:val="a5"/>
+        <w:ind w:left="780" w:firstLineChars="0" w:firstLine="0"/>
+      </w:pPr>
+      <w:r>
+        <w:rPr>
+          <w:rFonts w:hint="eastAsia"/>
+        </w:rPr>
+        <w:t>若为其他东西的更新，则</w:t>
+      </w:r>
+      <w:r>
+        <w:rPr>
+          <w:rFonts w:hint="eastAsia"/>
+          <w:b/>
+          <w:bCs/>
+          <w:color w:val="FF0000"/>
+        </w:rPr>
+        <w:t>要以什么形式保存？</w:t>
+      </w:r>
+      <w:r>
+        <w:rPr>
+          <w:rFonts w:hint="eastAsia"/>
+        </w:rPr>
+        <w:t xml:space="preserve"> </w:t>
+      </w:r>
+    </w:p>
+    <w:p>
+      <w:pPr>
+        <w:pStyle w:val="a5"/>
+        <w:ind w:left="780" w:firstLineChars="0" w:firstLine="0"/>
+        <w:rPr>
+          <w:rFonts w:hint="eastAsia"/>
+        </w:rPr>
+      </w:pPr>
+      <w:r>
+        <w:rPr>
+          <w:rFonts w:hint="eastAsia"/>
+        </w:rPr>
+        <w:t>只通过前两次的对比怎么知道</w:t>
+      </w:r>
+      <w:r>
+        <w:rPr>
+          <w:rFonts w:hint="eastAsia"/>
+        </w:rPr>
+        <w:t>，：如果A中有B没有的，则为更新</w:t>
+      </w:r>
+      <w:r>
+        <w:rPr>
+          <w:rFonts w:hint="eastAsia"/>
+        </w:rPr>
+        <w:t>！</w:t>
+      </w:r>
     </w:p>
     <w:p>
       <w:pPr>

</xml_diff>

<commit_message>
the print in the mainwindow still can't be html
</commit_message>
<xml_diff>
--- a/开发文档.docx
+++ b/开发文档.docx
@@ -218,106 +218,32 @@
       </w:r>
     </w:p>
     <w:p>
-      <w:proofErr w:type="spellStart"/>
-      <w:r>
-        <w:t>PyQt</w:t>
-      </w:r>
-      <w:proofErr w:type="spellEnd"/>
-      <w:r>
-        <w:t>是一个用于开发桌面应用程序的Python库，它提供了与Qt GUI应用程序框架的完整绑定，允许Python开发人员在Qt中创建跨平台的图形用户界面应用程序。</w:t>
+      <w:r>
+        <w:t>PyQt是一个用于开发桌面应用程序的Python库，它提供了与Qt GUI应用程序框架的完整绑定，允许Python开发人员在Qt中创建跨平台的图形用户界面应用程序。</w:t>
       </w:r>
     </w:p>
     <w:p/>
     <w:p>
       <w:r>
-        <w:t>Qt是一个跨平台的C++应用程序框架，</w:t>
-      </w:r>
-      <w:proofErr w:type="spellStart"/>
-      <w:r>
-        <w:t>PyQt</w:t>
-      </w:r>
-      <w:proofErr w:type="spellEnd"/>
-      <w:r>
-        <w:t>库提供了Python语言与Qt框架的无缝集成，Python开发人员可以使用Qt的各种功能和特性来构建丰富和复杂的桌面应用程序。</w:t>
+        <w:t>Qt是一个跨平台的C++应用程序框架，PyQt库提供了Python语言与Qt框架的无缝集成，Python开发人员可以使用Qt的各种功能和特性来构建丰富和复杂的桌面应用程序。</w:t>
       </w:r>
     </w:p>
     <w:p/>
     <w:p>
-      <w:proofErr w:type="spellStart"/>
-      <w:r>
-        <w:t>PyQt</w:t>
-      </w:r>
-      <w:proofErr w:type="spellEnd"/>
-      <w:r>
-        <w:t>提供了丰富的组件和工具，如窗口、标签、按钮、列表、表格、图表等，可以快速开发高度定制化和交互性强的图形用户界面应用程序。</w:t>
-      </w:r>
-      <w:proofErr w:type="spellStart"/>
-      <w:r>
-        <w:t>PyQt</w:t>
-      </w:r>
-      <w:proofErr w:type="spellEnd"/>
-      <w:r>
-        <w:t>还提供了与Qt Designer的紧密集成，允许通过拖放和设置属性等方式来设计和生成GUI，提高了开发效率。</w:t>
+      <w:r>
+        <w:t>PyQt提供了丰富的组件和工具，如窗口、标签、按钮、列表、表格、图表等，可以快速开发高度定制化和交互性强的图形用户界面应用程序。PyQt还提供了与Qt Designer的紧密集成，允许通过拖放和设置属性等方式来设计和生成GUI，提高了开发效率。</w:t>
       </w:r>
     </w:p>
     <w:p/>
     <w:p>
       <w:r>
-        <w:t>除了GUI开发，</w:t>
-      </w:r>
-      <w:proofErr w:type="spellStart"/>
-      <w:r>
-        <w:t>PyQt</w:t>
-      </w:r>
-      <w:proofErr w:type="spellEnd"/>
-      <w:r>
-        <w:t>还提供了网络编程、数据库访问、多线程、XML处理、图像处理等各种功能模块，可以方便地与其他Python库和工具集成。</w:t>
-      </w:r>
-      <w:proofErr w:type="spellStart"/>
-      <w:r>
-        <w:t>PyQt</w:t>
-      </w:r>
-      <w:proofErr w:type="spellEnd"/>
-      <w:r>
-        <w:t>的跨平台特性允许Python开发人员将应用程序一次性开发，即可在多个平台上运行，例如Windows、macOS、Linux等。</w:t>
+        <w:t>除了GUI开发，PyQt还提供了网络编程、数据库访问、多线程、XML处理、图像处理等各种功能模块，可以方便地与其他Python库和工具集成。PyQt的跨平台特性允许Python开发人员将应用程序一次性开发，即可在多个平台上运行，例如Windows、macOS、Linux等。</w:t>
       </w:r>
     </w:p>
     <w:p/>
     <w:p>
       <w:r>
-        <w:t>需要注意的是，</w:t>
-      </w:r>
-      <w:proofErr w:type="spellStart"/>
-      <w:r>
-        <w:t>PyQt</w:t>
-      </w:r>
-      <w:proofErr w:type="spellEnd"/>
-      <w:r>
-        <w:t>是一个商业库，如果您要使用</w:t>
-      </w:r>
-      <w:proofErr w:type="spellStart"/>
-      <w:r>
-        <w:t>PyQt</w:t>
-      </w:r>
-      <w:proofErr w:type="spellEnd"/>
-      <w:r>
-        <w:t>进行商业开发，您需要购买</w:t>
-      </w:r>
-      <w:proofErr w:type="spellStart"/>
-      <w:r>
-        <w:t>PyQt</w:t>
-      </w:r>
-      <w:proofErr w:type="spellEnd"/>
-      <w:r>
-        <w:t>的商业许可证。但是</w:t>
-      </w:r>
-      <w:proofErr w:type="spellStart"/>
-      <w:r>
-        <w:t>PyQt</w:t>
-      </w:r>
-      <w:proofErr w:type="spellEnd"/>
-      <w:r>
-        <w:t>也提供了GPL许可证，允许免费使用和分发，但是有一些限制条件。</w:t>
+        <w:t>需要注意的是，PyQt是一个商业库，如果您要使用PyQt进行商业开发，您需要购买PyQt的商业许可证。但是PyQt也提供了GPL许可证，允许免费使用和分发，但是有一些限制条件。</w:t>
       </w:r>
     </w:p>
     <w:p>
@@ -343,15 +269,7 @@
     </w:p>
     <w:p>
       <w:r>
-        <w:t xml:space="preserve">SQLite是一种轻型、嵌入式的关系型数据库管理系统，由D. Richard </w:t>
-      </w:r>
-      <w:proofErr w:type="spellStart"/>
-      <w:r>
-        <w:t>Hipp</w:t>
-      </w:r>
-      <w:proofErr w:type="spellEnd"/>
-      <w:r>
-        <w:t>在1999年发布。</w:t>
+        <w:t>SQLite是一种轻型、嵌入式的关系型数据库管理系统，由D. Richard Hipp在1999年发布。</w:t>
       </w:r>
       <w:r>
         <w:lastRenderedPageBreak/>
@@ -614,9 +532,6 @@
       <w:pPr>
         <w:pStyle w:val="a5"/>
         <w:ind w:left="780" w:firstLineChars="0" w:firstLine="0"/>
-        <w:rPr>
-          <w:rFonts w:hint="eastAsia"/>
-        </w:rPr>
       </w:pPr>
       <w:r>
         <w:rPr>
@@ -639,10 +554,28 @@
     </w:p>
     <w:p>
       <w:pPr>
-        <w:widowControl/>
-        <w:jc w:val="left"/>
-      </w:pPr>
-      <w:r>
+        <w:pStyle w:val="a5"/>
+        <w:numPr>
+          <w:ilvl w:val="0"/>
+          <w:numId w:val="6"/>
+        </w:numPr>
+        <w:ind w:firstLineChars="0"/>
+      </w:pPr>
+      <w:r>
+        <w:rPr>
+          <w:rFonts w:hint="eastAsia"/>
+        </w:rPr>
+        <w:t>网页内容的编码格式不同：char</w:t>
+      </w:r>
+      <w:r>
+        <w:t>det</w:t>
+      </w:r>
+    </w:p>
+    <w:p>
+      <w:r>
+        <w:rPr>
+          <w:rFonts w:hint="eastAsia"/>
+        </w:rPr>
         <w:br w:type="page"/>
       </w:r>
     </w:p>
@@ -703,21 +636,7 @@
         <w:rPr>
           <w:rFonts w:hint="eastAsia"/>
         </w:rPr>
-        <w:t>保存</w:t>
-      </w:r>
-      <w:proofErr w:type="spellStart"/>
-      <w:r>
-        <w:rPr>
-          <w:rFonts w:hint="eastAsia"/>
-        </w:rPr>
-        <w:t>urls</w:t>
-      </w:r>
-      <w:proofErr w:type="spellEnd"/>
-      <w:r>
-        <w:rPr>
-          <w:rFonts w:hint="eastAsia"/>
-        </w:rPr>
-        <w:t>到数据库表的功能</w:t>
+        <w:t>保存urls到数据库表的功能</w:t>
       </w:r>
       <w:r>
         <w:rPr>
@@ -739,21 +658,7 @@
         <w:rPr>
           <w:rFonts w:hint="eastAsia"/>
         </w:rPr>
-        <w:t>对</w:t>
-      </w:r>
-      <w:proofErr w:type="spellStart"/>
-      <w:r>
-        <w:rPr>
-          <w:rFonts w:hint="eastAsia"/>
-        </w:rPr>
-        <w:t>urls</w:t>
-      </w:r>
-      <w:proofErr w:type="spellEnd"/>
-      <w:r>
-        <w:rPr>
-          <w:rFonts w:hint="eastAsia"/>
-        </w:rPr>
-        <w:t>操作的功能</w:t>
+        <w:t>对urls操作的功能</w:t>
       </w:r>
       <w:r>
         <w:rPr>
@@ -784,16 +689,8 @@
         <w:rPr>
           <w:rFonts w:hint="eastAsia"/>
         </w:rPr>
-        <w:t>爬取</w:t>
-      </w:r>
-      <w:proofErr w:type="spellStart"/>
-      <w:r>
-        <w:rPr>
-          <w:rFonts w:hint="eastAsia"/>
-        </w:rPr>
-        <w:t>urls</w:t>
-      </w:r>
-      <w:proofErr w:type="spellEnd"/>
+        <w:t>爬取urls</w:t>
+      </w:r>
       <w:r>
         <w:rPr>
           <w:rFonts w:hint="eastAsia"/>
@@ -820,21 +717,7 @@
         <w:rPr>
           <w:rFonts w:hint="eastAsia"/>
         </w:rPr>
-        <w:t>对比</w:t>
-      </w:r>
-      <w:proofErr w:type="spellStart"/>
-      <w:r>
-        <w:rPr>
-          <w:rFonts w:hint="eastAsia"/>
-        </w:rPr>
-        <w:t>urls</w:t>
-      </w:r>
-      <w:proofErr w:type="spellEnd"/>
-      <w:r>
-        <w:rPr>
-          <w:rFonts w:hint="eastAsia"/>
-        </w:rPr>
-        <w:t>显示更新内容的功能</w:t>
+        <w:t>对比urls显示更新内容的功能</w:t>
       </w:r>
     </w:p>
     <w:p>
@@ -883,15 +766,40 @@
           <w:numId w:val="2"/>
         </w:numPr>
         <w:ind w:firstLineChars="0"/>
-        <w:rPr>
-          <w:rFonts w:hint="eastAsia"/>
-        </w:rPr>
       </w:pPr>
       <w:r>
         <w:rPr>
           <w:rFonts w:hint="eastAsia"/>
         </w:rPr>
         <w:t>保存此次展示的内容，添加历史记录的按钮，可以查看前几次的刷新</w:t>
+      </w:r>
+    </w:p>
+    <w:p>
+      <w:pPr>
+        <w:pStyle w:val="a5"/>
+        <w:numPr>
+          <w:ilvl w:val="0"/>
+          <w:numId w:val="2"/>
+        </w:numPr>
+        <w:ind w:firstLineChars="0"/>
+        <w:rPr>
+          <w:rFonts w:hint="eastAsia"/>
+        </w:rPr>
+      </w:pPr>
+      <w:r>
+        <w:rPr>
+          <w:rFonts w:hint="eastAsia"/>
+        </w:rPr>
+        <w:t>3</w:t>
+      </w:r>
+      <w:r>
+        <w:t>Dmap</w:t>
+      </w:r>
+      <w:r>
+        <w:rPr>
+          <w:rFonts w:hint="eastAsia"/>
+        </w:rPr>
+        <w:t>，展示调用关系</w:t>
       </w:r>
     </w:p>
     <w:sectPr>
@@ -907,6 +815,95 @@
 <file path=word/numbering.xml><?xml version="1.0" encoding="utf-8"?>
 <w:numbering xmlns:wpc="http://schemas.microsoft.com/office/word/2010/wordprocessingCanvas" xmlns:cx="http://schemas.microsoft.com/office/drawing/2014/chartex" xmlns:cx1="http://schemas.microsoft.com/office/drawing/2015/9/8/chartex" xmlns:cx2="http://schemas.microsoft.com/office/drawing/2015/10/21/chartex" xmlns:cx3="http://schemas.microsoft.com/office/drawing/2016/5/9/chartex" xmlns:cx4="http://schemas.microsoft.com/office/drawing/2016/5/10/chartex" xmlns:cx5="http://schemas.microsoft.com/office/drawing/2016/5/11/chartex" xmlns:cx6="http://schemas.microsoft.com/office/drawing/2016/5/12/chartex" xmlns:cx7="http://schemas.microsoft.com/office/drawing/2016/5/13/chartex" xmlns:cx8="http://schemas.microsoft.com/office/drawing/2016/5/14/chartex" xmlns:mc="http://schemas.openxmlformats.org/markup-compatibility/2006" xmlns:aink="http://schemas.microsoft.com/office/drawing/2016/ink" xmlns:am3d="http://schemas.microsoft.com/office/drawing/2017/model3d" xmlns:o="urn:schemas-microsoft-com:office:office" xmlns:oel="http://schemas.microsoft.com/office/2019/extlst" xmlns:r="http://schemas.openxmlformats.org/officeDocument/2006/relationships" xmlns:m="http://schemas.openxmlformats.org/officeDocument/2006/math" xmlns:v="urn:schemas-microsoft-com:vml" xmlns:wp14="http://schemas.microsoft.com/office/word/2010/wordprocessingDrawing" xmlns:wp="http://schemas.openxmlformats.org/drawingml/2006/wordprocessingDrawing" xmlns:w10="urn:schemas-microsoft-com:office:word" xmlns:w="http://schemas.openxmlformats.org/wordprocessingml/2006/main" xmlns:w14="http://schemas.microsoft.com/office/word/2010/wordml" xmlns:w15="http://schemas.microsoft.com/office/word/2012/wordml" xmlns:w16cex="http://schemas.microsoft.com/office/word/2018/wordml/cex" xmlns:w16cid="http://schemas.microsoft.com/office/word/2016/wordml/cid" xmlns:w16="http://schemas.microsoft.com/office/word/2018/wordml" xmlns:w16du="http://schemas.microsoft.com/office/word/2023/wordml/word16du" xmlns:w16sdtdh="http://schemas.microsoft.com/office/word/2020/wordml/sdtdatahash" xmlns:w16se="http://schemas.microsoft.com/office/word/2015/wordml/symex" xmlns:wpg="http://schemas.microsoft.com/office/word/2010/wordprocessingGroup" xmlns:wpi="http://schemas.microsoft.com/office/word/2010/wordprocessingInk" xmlns:wne="http://schemas.microsoft.com/office/word/2006/wordml" xmlns:wps="http://schemas.microsoft.com/office/word/2010/wordprocessingShape" mc:Ignorable="w14 w15 w16se w16cid w16 w16cex w16sdtdh wp14">
   <w:abstractNum w:abstractNumId="0" w15:restartNumberingAfterBreak="0">
+    <w:nsid w:val="208B3208"/>
+    <w:multiLevelType w:val="hybridMultilevel"/>
+    <w:tmpl w:val="5712C35C"/>
+    <w:lvl w:ilvl="0" w:tplc="474C94B0">
+      <w:start w:val="1"/>
+      <w:numFmt w:val="decimal"/>
+      <w:lvlText w:val="%1."/>
+      <w:lvlJc w:val="left"/>
+      <w:pPr>
+        <w:ind w:left="3660" w:hanging="360"/>
+      </w:pPr>
+      <w:rPr>
+        <w:rFonts w:hint="default"/>
+      </w:rPr>
+    </w:lvl>
+    <w:lvl w:ilvl="1" w:tplc="04090019" w:tentative="1">
+      <w:start w:val="1"/>
+      <w:numFmt w:val="lowerLetter"/>
+      <w:lvlText w:val="%2)"/>
+      <w:lvlJc w:val="left"/>
+      <w:pPr>
+        <w:ind w:left="3760" w:hanging="440"/>
+      </w:pPr>
+    </w:lvl>
+    <w:lvl w:ilvl="2" w:tplc="0409001B" w:tentative="1">
+      <w:start w:val="1"/>
+      <w:numFmt w:val="lowerRoman"/>
+      <w:lvlText w:val="%3."/>
+      <w:lvlJc w:val="right"/>
+      <w:pPr>
+        <w:ind w:left="4200" w:hanging="440"/>
+      </w:pPr>
+    </w:lvl>
+    <w:lvl w:ilvl="3" w:tplc="0409000F" w:tentative="1">
+      <w:start w:val="1"/>
+      <w:numFmt w:val="decimal"/>
+      <w:lvlText w:val="%4."/>
+      <w:lvlJc w:val="left"/>
+      <w:pPr>
+        <w:ind w:left="4640" w:hanging="440"/>
+      </w:pPr>
+    </w:lvl>
+    <w:lvl w:ilvl="4" w:tplc="04090019" w:tentative="1">
+      <w:start w:val="1"/>
+      <w:numFmt w:val="lowerLetter"/>
+      <w:lvlText w:val="%5)"/>
+      <w:lvlJc w:val="left"/>
+      <w:pPr>
+        <w:ind w:left="5080" w:hanging="440"/>
+      </w:pPr>
+    </w:lvl>
+    <w:lvl w:ilvl="5" w:tplc="0409001B" w:tentative="1">
+      <w:start w:val="1"/>
+      <w:numFmt w:val="lowerRoman"/>
+      <w:lvlText w:val="%6."/>
+      <w:lvlJc w:val="right"/>
+      <w:pPr>
+        <w:ind w:left="5520" w:hanging="440"/>
+      </w:pPr>
+    </w:lvl>
+    <w:lvl w:ilvl="6" w:tplc="0409000F" w:tentative="1">
+      <w:start w:val="1"/>
+      <w:numFmt w:val="decimal"/>
+      <w:lvlText w:val="%7."/>
+      <w:lvlJc w:val="left"/>
+      <w:pPr>
+        <w:ind w:left="5960" w:hanging="440"/>
+      </w:pPr>
+    </w:lvl>
+    <w:lvl w:ilvl="7" w:tplc="04090019" w:tentative="1">
+      <w:start w:val="1"/>
+      <w:numFmt w:val="lowerLetter"/>
+      <w:lvlText w:val="%8)"/>
+      <w:lvlJc w:val="left"/>
+      <w:pPr>
+        <w:ind w:left="6400" w:hanging="440"/>
+      </w:pPr>
+    </w:lvl>
+    <w:lvl w:ilvl="8" w:tplc="0409001B" w:tentative="1">
+      <w:start w:val="1"/>
+      <w:numFmt w:val="lowerRoman"/>
+      <w:lvlText w:val="%9."/>
+      <w:lvlJc w:val="right"/>
+      <w:pPr>
+        <w:ind w:left="6840" w:hanging="440"/>
+      </w:pPr>
+    </w:lvl>
+  </w:abstractNum>
+  <w:abstractNum w:abstractNumId="1" w15:restartNumberingAfterBreak="0">
     <w:nsid w:val="458D77FF"/>
     <w:multiLevelType w:val="hybridMultilevel"/>
     <w:tmpl w:val="A8CE904A"/>
@@ -995,7 +992,182 @@
       </w:pPr>
     </w:lvl>
   </w:abstractNum>
-  <w:abstractNum w:abstractNumId="1" w15:restartNumberingAfterBreak="0">
+  <w:abstractNum w:abstractNumId="2" w15:restartNumberingAfterBreak="0">
+    <w:nsid w:val="479F6B74"/>
+    <w:multiLevelType w:val="hybridMultilevel"/>
+    <w:tmpl w:val="3648BD62"/>
+    <w:lvl w:ilvl="0" w:tplc="0409000F">
+      <w:start w:val="1"/>
+      <w:numFmt w:val="decimal"/>
+      <w:lvlText w:val="%1."/>
+      <w:lvlJc w:val="left"/>
+      <w:pPr>
+        <w:ind w:left="860" w:hanging="440"/>
+      </w:pPr>
+    </w:lvl>
+    <w:lvl w:ilvl="1" w:tplc="04090019" w:tentative="1">
+      <w:start w:val="1"/>
+      <w:numFmt w:val="lowerLetter"/>
+      <w:lvlText w:val="%2)"/>
+      <w:lvlJc w:val="left"/>
+      <w:pPr>
+        <w:ind w:left="1300" w:hanging="440"/>
+      </w:pPr>
+    </w:lvl>
+    <w:lvl w:ilvl="2" w:tplc="0409001B" w:tentative="1">
+      <w:start w:val="1"/>
+      <w:numFmt w:val="lowerRoman"/>
+      <w:lvlText w:val="%3."/>
+      <w:lvlJc w:val="right"/>
+      <w:pPr>
+        <w:ind w:left="1740" w:hanging="440"/>
+      </w:pPr>
+    </w:lvl>
+    <w:lvl w:ilvl="3" w:tplc="0409000F" w:tentative="1">
+      <w:start w:val="1"/>
+      <w:numFmt w:val="decimal"/>
+      <w:lvlText w:val="%4."/>
+      <w:lvlJc w:val="left"/>
+      <w:pPr>
+        <w:ind w:left="2180" w:hanging="440"/>
+      </w:pPr>
+    </w:lvl>
+    <w:lvl w:ilvl="4" w:tplc="04090019" w:tentative="1">
+      <w:start w:val="1"/>
+      <w:numFmt w:val="lowerLetter"/>
+      <w:lvlText w:val="%5)"/>
+      <w:lvlJc w:val="left"/>
+      <w:pPr>
+        <w:ind w:left="2620" w:hanging="440"/>
+      </w:pPr>
+    </w:lvl>
+    <w:lvl w:ilvl="5" w:tplc="0409001B" w:tentative="1">
+      <w:start w:val="1"/>
+      <w:numFmt w:val="lowerRoman"/>
+      <w:lvlText w:val="%6."/>
+      <w:lvlJc w:val="right"/>
+      <w:pPr>
+        <w:ind w:left="3060" w:hanging="440"/>
+      </w:pPr>
+    </w:lvl>
+    <w:lvl w:ilvl="6" w:tplc="0409000F" w:tentative="1">
+      <w:start w:val="1"/>
+      <w:numFmt w:val="decimal"/>
+      <w:lvlText w:val="%7."/>
+      <w:lvlJc w:val="left"/>
+      <w:pPr>
+        <w:ind w:left="3500" w:hanging="440"/>
+      </w:pPr>
+    </w:lvl>
+    <w:lvl w:ilvl="7" w:tplc="04090019" w:tentative="1">
+      <w:start w:val="1"/>
+      <w:numFmt w:val="lowerLetter"/>
+      <w:lvlText w:val="%8)"/>
+      <w:lvlJc w:val="left"/>
+      <w:pPr>
+        <w:ind w:left="3940" w:hanging="440"/>
+      </w:pPr>
+    </w:lvl>
+    <w:lvl w:ilvl="8" w:tplc="0409001B" w:tentative="1">
+      <w:start w:val="1"/>
+      <w:numFmt w:val="lowerRoman"/>
+      <w:lvlText w:val="%9."/>
+      <w:lvlJc w:val="right"/>
+      <w:pPr>
+        <w:ind w:left="4380" w:hanging="440"/>
+      </w:pPr>
+    </w:lvl>
+  </w:abstractNum>
+  <w:abstractNum w:abstractNumId="3" w15:restartNumberingAfterBreak="0">
+    <w:nsid w:val="4C0932DA"/>
+    <w:multiLevelType w:val="hybridMultilevel"/>
+    <w:tmpl w:val="18B65E60"/>
+    <w:lvl w:ilvl="0" w:tplc="474C94B0">
+      <w:start w:val="1"/>
+      <w:numFmt w:val="decimal"/>
+      <w:lvlText w:val="%1."/>
+      <w:lvlJc w:val="left"/>
+      <w:pPr>
+        <w:ind w:left="9080" w:hanging="440"/>
+      </w:pPr>
+      <w:rPr>
+        <w:rFonts w:hint="default"/>
+      </w:rPr>
+    </w:lvl>
+    <w:lvl w:ilvl="1" w:tplc="04090019" w:tentative="1">
+      <w:start w:val="1"/>
+      <w:numFmt w:val="lowerLetter"/>
+      <w:lvlText w:val="%2)"/>
+      <w:lvlJc w:val="left"/>
+      <w:pPr>
+        <w:ind w:left="9520" w:hanging="440"/>
+      </w:pPr>
+    </w:lvl>
+    <w:lvl w:ilvl="2" w:tplc="0409001B" w:tentative="1">
+      <w:start w:val="1"/>
+      <w:numFmt w:val="lowerRoman"/>
+      <w:lvlText w:val="%3."/>
+      <w:lvlJc w:val="right"/>
+      <w:pPr>
+        <w:ind w:left="9960" w:hanging="440"/>
+      </w:pPr>
+    </w:lvl>
+    <w:lvl w:ilvl="3" w:tplc="0409000F" w:tentative="1">
+      <w:start w:val="1"/>
+      <w:numFmt w:val="decimal"/>
+      <w:lvlText w:val="%4."/>
+      <w:lvlJc w:val="left"/>
+      <w:pPr>
+        <w:ind w:left="10400" w:hanging="440"/>
+      </w:pPr>
+    </w:lvl>
+    <w:lvl w:ilvl="4" w:tplc="04090019" w:tentative="1">
+      <w:start w:val="1"/>
+      <w:numFmt w:val="lowerLetter"/>
+      <w:lvlText w:val="%5)"/>
+      <w:lvlJc w:val="left"/>
+      <w:pPr>
+        <w:ind w:left="10840" w:hanging="440"/>
+      </w:pPr>
+    </w:lvl>
+    <w:lvl w:ilvl="5" w:tplc="0409001B" w:tentative="1">
+      <w:start w:val="1"/>
+      <w:numFmt w:val="lowerRoman"/>
+      <w:lvlText w:val="%6."/>
+      <w:lvlJc w:val="right"/>
+      <w:pPr>
+        <w:ind w:left="11280" w:hanging="440"/>
+      </w:pPr>
+    </w:lvl>
+    <w:lvl w:ilvl="6" w:tplc="0409000F" w:tentative="1">
+      <w:start w:val="1"/>
+      <w:numFmt w:val="decimal"/>
+      <w:lvlText w:val="%7."/>
+      <w:lvlJc w:val="left"/>
+      <w:pPr>
+        <w:ind w:left="11720" w:hanging="440"/>
+      </w:pPr>
+    </w:lvl>
+    <w:lvl w:ilvl="7" w:tplc="04090019" w:tentative="1">
+      <w:start w:val="1"/>
+      <w:numFmt w:val="lowerLetter"/>
+      <w:lvlText w:val="%8)"/>
+      <w:lvlJc w:val="left"/>
+      <w:pPr>
+        <w:ind w:left="12160" w:hanging="440"/>
+      </w:pPr>
+    </w:lvl>
+    <w:lvl w:ilvl="8" w:tplc="0409001B" w:tentative="1">
+      <w:start w:val="1"/>
+      <w:numFmt w:val="lowerRoman"/>
+      <w:lvlText w:val="%9."/>
+      <w:lvlJc w:val="right"/>
+      <w:pPr>
+        <w:ind w:left="12600" w:hanging="440"/>
+      </w:pPr>
+    </w:lvl>
+  </w:abstractNum>
+  <w:abstractNum w:abstractNumId="4" w15:restartNumberingAfterBreak="0">
     <w:nsid w:val="7143779E"/>
     <w:multiLevelType w:val="hybridMultilevel"/>
     <w:tmpl w:val="B0D42328"/>
@@ -1084,11 +1256,112 @@
       </w:pPr>
     </w:lvl>
   </w:abstractNum>
+  <w:abstractNum w:abstractNumId="5" w15:restartNumberingAfterBreak="0">
+    <w:nsid w:val="7ECD6041"/>
+    <w:multiLevelType w:val="hybridMultilevel"/>
+    <w:tmpl w:val="EC807D6C"/>
+    <w:lvl w:ilvl="0" w:tplc="474C94B0">
+      <w:start w:val="1"/>
+      <w:numFmt w:val="decimal"/>
+      <w:lvlText w:val="%1."/>
+      <w:lvlJc w:val="left"/>
+      <w:pPr>
+        <w:ind w:left="6540" w:hanging="360"/>
+      </w:pPr>
+      <w:rPr>
+        <w:rFonts w:hint="default"/>
+      </w:rPr>
+    </w:lvl>
+    <w:lvl w:ilvl="1" w:tplc="04090019" w:tentative="1">
+      <w:start w:val="1"/>
+      <w:numFmt w:val="lowerLetter"/>
+      <w:lvlText w:val="%2)"/>
+      <w:lvlJc w:val="left"/>
+      <w:pPr>
+        <w:ind w:left="6640" w:hanging="440"/>
+      </w:pPr>
+    </w:lvl>
+    <w:lvl w:ilvl="2" w:tplc="0409001B" w:tentative="1">
+      <w:start w:val="1"/>
+      <w:numFmt w:val="lowerRoman"/>
+      <w:lvlText w:val="%3."/>
+      <w:lvlJc w:val="right"/>
+      <w:pPr>
+        <w:ind w:left="7080" w:hanging="440"/>
+      </w:pPr>
+    </w:lvl>
+    <w:lvl w:ilvl="3" w:tplc="0409000F" w:tentative="1">
+      <w:start w:val="1"/>
+      <w:numFmt w:val="decimal"/>
+      <w:lvlText w:val="%4."/>
+      <w:lvlJc w:val="left"/>
+      <w:pPr>
+        <w:ind w:left="7520" w:hanging="440"/>
+      </w:pPr>
+    </w:lvl>
+    <w:lvl w:ilvl="4" w:tplc="04090019" w:tentative="1">
+      <w:start w:val="1"/>
+      <w:numFmt w:val="lowerLetter"/>
+      <w:lvlText w:val="%5)"/>
+      <w:lvlJc w:val="left"/>
+      <w:pPr>
+        <w:ind w:left="7960" w:hanging="440"/>
+      </w:pPr>
+    </w:lvl>
+    <w:lvl w:ilvl="5" w:tplc="0409001B" w:tentative="1">
+      <w:start w:val="1"/>
+      <w:numFmt w:val="lowerRoman"/>
+      <w:lvlText w:val="%6."/>
+      <w:lvlJc w:val="right"/>
+      <w:pPr>
+        <w:ind w:left="8400" w:hanging="440"/>
+      </w:pPr>
+    </w:lvl>
+    <w:lvl w:ilvl="6" w:tplc="0409000F" w:tentative="1">
+      <w:start w:val="1"/>
+      <w:numFmt w:val="decimal"/>
+      <w:lvlText w:val="%7."/>
+      <w:lvlJc w:val="left"/>
+      <w:pPr>
+        <w:ind w:left="8840" w:hanging="440"/>
+      </w:pPr>
+    </w:lvl>
+    <w:lvl w:ilvl="7" w:tplc="04090019" w:tentative="1">
+      <w:start w:val="1"/>
+      <w:numFmt w:val="lowerLetter"/>
+      <w:lvlText w:val="%8)"/>
+      <w:lvlJc w:val="left"/>
+      <w:pPr>
+        <w:ind w:left="9280" w:hanging="440"/>
+      </w:pPr>
+    </w:lvl>
+    <w:lvl w:ilvl="8" w:tplc="0409001B" w:tentative="1">
+      <w:start w:val="1"/>
+      <w:numFmt w:val="lowerRoman"/>
+      <w:lvlText w:val="%9."/>
+      <w:lvlJc w:val="right"/>
+      <w:pPr>
+        <w:ind w:left="9720" w:hanging="440"/>
+      </w:pPr>
+    </w:lvl>
+  </w:abstractNum>
   <w:num w:numId="1" w16cid:durableId="1393579634">
+    <w:abstractNumId w:val="4"/>
+  </w:num>
+  <w:num w:numId="2" w16cid:durableId="226653329">
     <w:abstractNumId w:val="1"/>
   </w:num>
-  <w:num w:numId="2" w16cid:durableId="226653329">
+  <w:num w:numId="3" w16cid:durableId="588122446">
     <w:abstractNumId w:val="0"/>
+  </w:num>
+  <w:num w:numId="4" w16cid:durableId="1701511597">
+    <w:abstractNumId w:val="5"/>
+  </w:num>
+  <w:num w:numId="5" w16cid:durableId="745499763">
+    <w:abstractNumId w:val="3"/>
+  </w:num>
+  <w:num w:numId="6" w16cid:durableId="294219481">
+    <w:abstractNumId w:val="2"/>
   </w:num>
 </w:numbering>
 </file>

</xml_diff>

<commit_message>
mainwindow is right but the link can't open
</commit_message>
<xml_diff>
--- a/开发文档.docx
+++ b/开发文档.docx
@@ -218,32 +218,106 @@
       </w:r>
     </w:p>
     <w:p>
-      <w:r>
-        <w:t>PyQt是一个用于开发桌面应用程序的Python库，它提供了与Qt GUI应用程序框架的完整绑定，允许Python开发人员在Qt中创建跨平台的图形用户界面应用程序。</w:t>
+      <w:proofErr w:type="spellStart"/>
+      <w:r>
+        <w:t>PyQt</w:t>
+      </w:r>
+      <w:proofErr w:type="spellEnd"/>
+      <w:r>
+        <w:t>是一个用于开发桌面应用程序的Python库，它提供了与Qt GUI应用程序框架的完整绑定，允许Python开发人员在Qt中创建跨平台的图形用户界面应用程序。</w:t>
       </w:r>
     </w:p>
     <w:p/>
     <w:p>
       <w:r>
-        <w:t>Qt是一个跨平台的C++应用程序框架，PyQt库提供了Python语言与Qt框架的无缝集成，Python开发人员可以使用Qt的各种功能和特性来构建丰富和复杂的桌面应用程序。</w:t>
+        <w:t>Qt是一个跨平台的C++应用程序框架，</w:t>
+      </w:r>
+      <w:proofErr w:type="spellStart"/>
+      <w:r>
+        <w:t>PyQt</w:t>
+      </w:r>
+      <w:proofErr w:type="spellEnd"/>
+      <w:r>
+        <w:t>库提供了Python语言与Qt框架的无缝集成，Python开发人员可以使用Qt的各种功能和特性来构建丰富和复杂的桌面应用程序。</w:t>
       </w:r>
     </w:p>
     <w:p/>
     <w:p>
-      <w:r>
-        <w:t>PyQt提供了丰富的组件和工具，如窗口、标签、按钮、列表、表格、图表等，可以快速开发高度定制化和交互性强的图形用户界面应用程序。PyQt还提供了与Qt Designer的紧密集成，允许通过拖放和设置属性等方式来设计和生成GUI，提高了开发效率。</w:t>
+      <w:proofErr w:type="spellStart"/>
+      <w:r>
+        <w:t>PyQt</w:t>
+      </w:r>
+      <w:proofErr w:type="spellEnd"/>
+      <w:r>
+        <w:t>提供了丰富的组件和工具，如窗口、标签、按钮、列表、表格、图表等，可以快速开发高度定制化和交互性强的图形用户界面应用程序。</w:t>
+      </w:r>
+      <w:proofErr w:type="spellStart"/>
+      <w:r>
+        <w:t>PyQt</w:t>
+      </w:r>
+      <w:proofErr w:type="spellEnd"/>
+      <w:r>
+        <w:t>还提供了与Qt Designer的紧密集成，允许通过拖放和设置属性等方式来设计和生成GUI，提高了开发效率。</w:t>
       </w:r>
     </w:p>
     <w:p/>
     <w:p>
       <w:r>
-        <w:t>除了GUI开发，PyQt还提供了网络编程、数据库访问、多线程、XML处理、图像处理等各种功能模块，可以方便地与其他Python库和工具集成。PyQt的跨平台特性允许Python开发人员将应用程序一次性开发，即可在多个平台上运行，例如Windows、macOS、Linux等。</w:t>
+        <w:t>除了GUI开发，</w:t>
+      </w:r>
+      <w:proofErr w:type="spellStart"/>
+      <w:r>
+        <w:t>PyQt</w:t>
+      </w:r>
+      <w:proofErr w:type="spellEnd"/>
+      <w:r>
+        <w:t>还提供了网络编程、数据库访问、多线程、XML处理、图像处理等各种功能模块，可以方便地与其他Python库和工具集成。</w:t>
+      </w:r>
+      <w:proofErr w:type="spellStart"/>
+      <w:r>
+        <w:t>PyQt</w:t>
+      </w:r>
+      <w:proofErr w:type="spellEnd"/>
+      <w:r>
+        <w:t>的跨平台特性允许Python开发人员将应用程序一次性开发，即可在多个平台上运行，例如Windows、macOS、Linux等。</w:t>
       </w:r>
     </w:p>
     <w:p/>
     <w:p>
       <w:r>
-        <w:t>需要注意的是，PyQt是一个商业库，如果您要使用PyQt进行商业开发，您需要购买PyQt的商业许可证。但是PyQt也提供了GPL许可证，允许免费使用和分发，但是有一些限制条件。</w:t>
+        <w:t>需要注意的是，</w:t>
+      </w:r>
+      <w:proofErr w:type="spellStart"/>
+      <w:r>
+        <w:t>PyQt</w:t>
+      </w:r>
+      <w:proofErr w:type="spellEnd"/>
+      <w:r>
+        <w:t>是一个商业库，如果您要使用</w:t>
+      </w:r>
+      <w:proofErr w:type="spellStart"/>
+      <w:r>
+        <w:t>PyQt</w:t>
+      </w:r>
+      <w:proofErr w:type="spellEnd"/>
+      <w:r>
+        <w:t>进行商业开发，您需要购买</w:t>
+      </w:r>
+      <w:proofErr w:type="spellStart"/>
+      <w:r>
+        <w:t>PyQt</w:t>
+      </w:r>
+      <w:proofErr w:type="spellEnd"/>
+      <w:r>
+        <w:t>的商业许可证。但是</w:t>
+      </w:r>
+      <w:proofErr w:type="spellStart"/>
+      <w:r>
+        <w:t>PyQt</w:t>
+      </w:r>
+      <w:proofErr w:type="spellEnd"/>
+      <w:r>
+        <w:t>也提供了GPL许可证，允许免费使用和分发，但是有一些限制条件。</w:t>
       </w:r>
     </w:p>
     <w:p>
@@ -269,7 +343,15 @@
     </w:p>
     <w:p>
       <w:r>
-        <w:t>SQLite是一种轻型、嵌入式的关系型数据库管理系统，由D. Richard Hipp在1999年发布。</w:t>
+        <w:t xml:space="preserve">SQLite是一种轻型、嵌入式的关系型数据库管理系统，由D. Richard </w:t>
+      </w:r>
+      <w:proofErr w:type="spellStart"/>
+      <w:r>
+        <w:t>Hipp</w:t>
+      </w:r>
+      <w:proofErr w:type="spellEnd"/>
+      <w:r>
+        <w:t>在1999年发布。</w:t>
       </w:r>
       <w:r>
         <w:lastRenderedPageBreak/>
@@ -565,10 +647,66 @@
         <w:rPr>
           <w:rFonts w:hint="eastAsia"/>
         </w:rPr>
-        <w:t>网页内容的编码格式不同：char</w:t>
+        <w:t>网页内容的编码格式不同：</w:t>
+      </w:r>
+      <w:proofErr w:type="spellStart"/>
+      <w:r>
+        <w:rPr>
+          <w:rFonts w:hint="eastAsia"/>
+        </w:rPr>
+        <w:t>char</w:t>
       </w:r>
       <w:r>
         <w:t>det</w:t>
+      </w:r>
+      <w:proofErr w:type="spellEnd"/>
+    </w:p>
+    <w:p>
+      <w:pPr>
+        <w:pStyle w:val="a5"/>
+        <w:numPr>
+          <w:ilvl w:val="0"/>
+          <w:numId w:val="6"/>
+        </w:numPr>
+        <w:ind w:firstLineChars="0"/>
+      </w:pPr>
+      <w:r>
+        <w:lastRenderedPageBreak/>
+        <w:drawing>
+          <wp:inline distT="0" distB="0" distL="0" distR="0" wp14:anchorId="375D5BE1" wp14:editId="0371A0A0">
+            <wp:extent cx="4232680" cy="2080470"/>
+            <wp:effectExtent l="0" t="0" r="0" b="2540"/>
+            <wp:docPr id="1503855727" name="图片 1"/>
+            <wp:cNvGraphicFramePr>
+              <a:graphicFrameLocks xmlns:a="http://schemas.openxmlformats.org/drawingml/2006/main" noChangeAspect="1"/>
+            </wp:cNvGraphicFramePr>
+            <a:graphic xmlns:a="http://schemas.openxmlformats.org/drawingml/2006/main">
+              <a:graphicData uri="http://schemas.openxmlformats.org/drawingml/2006/picture">
+                <pic:pic xmlns:pic="http://schemas.openxmlformats.org/drawingml/2006/picture">
+                  <pic:nvPicPr>
+                    <pic:cNvPr id="1503855727" name=""/>
+                    <pic:cNvPicPr/>
+                  </pic:nvPicPr>
+                  <pic:blipFill>
+                    <a:blip r:embed="rId6"/>
+                    <a:stretch>
+                      <a:fillRect/>
+                    </a:stretch>
+                  </pic:blipFill>
+                  <pic:spPr>
+                    <a:xfrm>
+                      <a:off x="0" y="0"/>
+                      <a:ext cx="4250366" cy="2089163"/>
+                    </a:xfrm>
+                    <a:prstGeom prst="rect">
+                      <a:avLst/>
+                    </a:prstGeom>
+                  </pic:spPr>
+                </pic:pic>
+              </a:graphicData>
+            </a:graphic>
+          </wp:inline>
+        </w:drawing>
       </w:r>
     </w:p>
     <w:p>
@@ -636,7 +774,21 @@
         <w:rPr>
           <w:rFonts w:hint="eastAsia"/>
         </w:rPr>
-        <w:t>保存urls到数据库表的功能</w:t>
+        <w:t>保存</w:t>
+      </w:r>
+      <w:proofErr w:type="spellStart"/>
+      <w:r>
+        <w:rPr>
+          <w:rFonts w:hint="eastAsia"/>
+        </w:rPr>
+        <w:t>urls</w:t>
+      </w:r>
+      <w:proofErr w:type="spellEnd"/>
+      <w:r>
+        <w:rPr>
+          <w:rFonts w:hint="eastAsia"/>
+        </w:rPr>
+        <w:t>到数据库表的功能</w:t>
       </w:r>
       <w:r>
         <w:rPr>
@@ -658,7 +810,21 @@
         <w:rPr>
           <w:rFonts w:hint="eastAsia"/>
         </w:rPr>
-        <w:t>对urls操作的功能</w:t>
+        <w:t>对</w:t>
+      </w:r>
+      <w:proofErr w:type="spellStart"/>
+      <w:r>
+        <w:rPr>
+          <w:rFonts w:hint="eastAsia"/>
+        </w:rPr>
+        <w:t>urls</w:t>
+      </w:r>
+      <w:proofErr w:type="spellEnd"/>
+      <w:r>
+        <w:rPr>
+          <w:rFonts w:hint="eastAsia"/>
+        </w:rPr>
+        <w:t>操作的功能</w:t>
       </w:r>
       <w:r>
         <w:rPr>
@@ -689,8 +855,16 @@
         <w:rPr>
           <w:rFonts w:hint="eastAsia"/>
         </w:rPr>
-        <w:t>爬取urls</w:t>
-      </w:r>
+        <w:t>爬取</w:t>
+      </w:r>
+      <w:proofErr w:type="spellStart"/>
+      <w:r>
+        <w:rPr>
+          <w:rFonts w:hint="eastAsia"/>
+        </w:rPr>
+        <w:t>urls</w:t>
+      </w:r>
+      <w:proofErr w:type="spellEnd"/>
       <w:r>
         <w:rPr>
           <w:rFonts w:hint="eastAsia"/>
@@ -717,7 +891,21 @@
         <w:rPr>
           <w:rFonts w:hint="eastAsia"/>
         </w:rPr>
-        <w:t>对比urls显示更新内容的功能</w:t>
+        <w:t>对比</w:t>
+      </w:r>
+      <w:proofErr w:type="spellStart"/>
+      <w:r>
+        <w:rPr>
+          <w:rFonts w:hint="eastAsia"/>
+        </w:rPr>
+        <w:t>urls</w:t>
+      </w:r>
+      <w:proofErr w:type="spellEnd"/>
+      <w:r>
+        <w:rPr>
+          <w:rFonts w:hint="eastAsia"/>
+        </w:rPr>
+        <w:t>显示更新内容的功能</w:t>
       </w:r>
     </w:p>
     <w:p>
@@ -782,9 +970,6 @@
           <w:numId w:val="2"/>
         </w:numPr>
         <w:ind w:firstLineChars="0"/>
-        <w:rPr>
-          <w:rFonts w:hint="eastAsia"/>
-        </w:rPr>
       </w:pPr>
       <w:r>
         <w:rPr>
@@ -800,6 +985,50 @@
           <w:rFonts w:hint="eastAsia"/>
         </w:rPr>
         <w:t>，展示调用关系</w:t>
+      </w:r>
+    </w:p>
+    <w:p>
+      <w:pPr>
+        <w:rPr>
+          <w:rFonts w:hint="eastAsia"/>
+        </w:rPr>
+      </w:pPr>
+      <w:r>
+        <w:drawing>
+          <wp:inline distT="0" distB="0" distL="0" distR="0" wp14:anchorId="3AFBCADA" wp14:editId="55D04053">
+            <wp:extent cx="5274310" cy="3603625"/>
+            <wp:effectExtent l="0" t="0" r="0" b="3175"/>
+            <wp:docPr id="789127222" name="图片 1"/>
+            <wp:cNvGraphicFramePr>
+              <a:graphicFrameLocks xmlns:a="http://schemas.openxmlformats.org/drawingml/2006/main" noChangeAspect="1"/>
+            </wp:cNvGraphicFramePr>
+            <a:graphic xmlns:a="http://schemas.openxmlformats.org/drawingml/2006/main">
+              <a:graphicData uri="http://schemas.openxmlformats.org/drawingml/2006/picture">
+                <pic:pic xmlns:pic="http://schemas.openxmlformats.org/drawingml/2006/picture">
+                  <pic:nvPicPr>
+                    <pic:cNvPr id="789127222" name=""/>
+                    <pic:cNvPicPr/>
+                  </pic:nvPicPr>
+                  <pic:blipFill>
+                    <a:blip r:embed="rId7"/>
+                    <a:stretch>
+                      <a:fillRect/>
+                    </a:stretch>
+                  </pic:blipFill>
+                  <pic:spPr>
+                    <a:xfrm>
+                      <a:off x="0" y="0"/>
+                      <a:ext cx="5274310" cy="3603625"/>
+                    </a:xfrm>
+                    <a:prstGeom prst="rect">
+                      <a:avLst/>
+                    </a:prstGeom>
+                  </pic:spPr>
+                </pic:pic>
+              </a:graphicData>
+            </a:graphic>
+          </wp:inline>
+        </w:drawing>
       </w:r>
     </w:p>
     <w:sectPr>

</xml_diff>